<commit_message>
Added variation in order parameters during error calculation
</commit_message>
<xml_diff>
--- a/writeup/Methods.docx
+++ b/writeup/Methods.docx
@@ -69,36 +69,14 @@
         <w:rPr>
           <w:rFonts w:ascii="Times" w:hAnsi="Times"/>
         </w:rPr>
-        <w:t xml:space="preserve">The various models were fit to the relaxation data using an in-house fitting model implemented using the C programming language. This model can be found at http://www.website.com. Expressions for the rates and spectral densities for the models can be found below. Minimization was performed using the </w:t>
-      </w:r>
-      <w:proofErr w:type="spellStart"/>
+        <w:t>The various models were fit to the relaxation data using an in-house fitting model implemented using the C programming language. This model can be found at http://www.website.com. Expressions for the rates and spectral densities for the models can be found below. Minimization was performed using the Nelder-Mead algorithm</w:t>
+      </w:r>
       <w:r>
         <w:rPr>
           <w:rFonts w:ascii="Times" w:hAnsi="Times"/>
         </w:rPr>
-        <w:t>Nelder</w:t>
-      </w:r>
-      <w:proofErr w:type="spellEnd"/>
-      <w:r>
-        <w:rPr>
-          <w:rFonts w:ascii="Times" w:hAnsi="Times"/>
-        </w:rPr>
-        <w:t xml:space="preserve">-Mead </w:t>
-      </w:r>
-      <w:proofErr w:type="gramStart"/>
-      <w:r>
-        <w:rPr>
-          <w:rFonts w:ascii="Times" w:hAnsi="Times"/>
-        </w:rPr>
-        <w:t>algorithm</w:t>
-      </w:r>
-      <w:r>
-        <w:rPr>
-          <w:rFonts w:ascii="Times" w:hAnsi="Times"/>
-        </w:rPr>
         <w:t>{</w:t>
       </w:r>
-      <w:proofErr w:type="gramEnd"/>
       <w:r>
         <w:rPr>
           <w:rFonts w:ascii="Times" w:hAnsi="Times"/>
@@ -4056,25 +4034,7 @@
                 <w:sz w:val="18"/>
                 <w:szCs w:val="18"/>
               </w:rPr>
-              <w:t xml:space="preserve">Fast motion correlation </w:t>
-            </w:r>
-            <w:proofErr w:type="gramStart"/>
-            <w:r>
-              <w:rPr>
-                <w:rFonts w:ascii="Times" w:hAnsi="Times"/>
-                <w:sz w:val="18"/>
-                <w:szCs w:val="18"/>
-              </w:rPr>
-              <w:t>time  activation</w:t>
-            </w:r>
-            <w:proofErr w:type="gramEnd"/>
-            <w:r>
-              <w:rPr>
-                <w:rFonts w:ascii="Times" w:hAnsi="Times"/>
-                <w:sz w:val="18"/>
-                <w:szCs w:val="18"/>
-              </w:rPr>
-              <w:t xml:space="preserve"> energy</w:t>
+              <w:t>Fast motion correlation time  activation energy</w:t>
             </w:r>
           </w:p>
         </w:tc>
@@ -5081,27 +5041,13 @@
         <w:rPr>
           <w:rFonts w:ascii="Times" w:eastAsiaTheme="minorEastAsia" w:hAnsi="Times"/>
         </w:rPr>
-        <w:t xml:space="preserve"> relaxation rate from a dipolar interaction was obtained </w:t>
-      </w:r>
-      <w:proofErr w:type="gramStart"/>
-      <w:r>
-        <w:rPr>
-          <w:rFonts w:ascii="Times" w:eastAsiaTheme="minorEastAsia" w:hAnsi="Times"/>
-        </w:rPr>
-        <w:t>using</w:t>
-      </w:r>
-      <w:r>
-        <w:rPr>
-          <w:rFonts w:ascii="Times" w:eastAsiaTheme="minorEastAsia" w:hAnsi="Times"/>
-        </w:rPr>
-        <w:t>{</w:t>
-      </w:r>
-      <w:proofErr w:type="gramEnd"/>
-      <w:r>
-        <w:rPr>
-          <w:rFonts w:ascii="Times" w:eastAsiaTheme="minorEastAsia" w:hAnsi="Times"/>
-        </w:rPr>
-        <w:t>Kurbanov.2011}</w:t>
+        <w:t xml:space="preserve"> relaxation rate from a dipolar interaction was obtained using</w:t>
+      </w:r>
+      <w:r>
+        <w:rPr>
+          <w:rFonts w:ascii="Times" w:eastAsiaTheme="minorEastAsia" w:hAnsi="Times"/>
+        </w:rPr>
+        <w:t>{Kurbanov.2011}</w:t>
       </w:r>
       <w:r>
         <w:rPr>
@@ -7698,7 +7644,15 @@
                 <w:b/>
                 <w:bCs/>
               </w:rPr>
-              <w:t>Length / Ang</w:t>
+              <w:t xml:space="preserve">Length / </w:t>
+            </w:r>
+            <w:r>
+              <w:rPr>
+                <w:rFonts w:ascii="Times" w:eastAsiaTheme="minorEastAsia" w:hAnsi="Times"/>
+                <w:b/>
+                <w:bCs/>
+              </w:rPr>
+              <w:t>Å</w:t>
             </w:r>
           </w:p>
         </w:tc>
@@ -9526,21 +9480,7 @@
         <w:rPr>
           <w:rFonts w:ascii="Times" w:eastAsiaTheme="minorEastAsia" w:hAnsi="Times"/>
         </w:rPr>
-        <w:t xml:space="preserve">by </w:t>
-      </w:r>
-      <w:proofErr w:type="spellStart"/>
-      <w:r>
-        <w:rPr>
-          <w:rFonts w:ascii="Times" w:eastAsiaTheme="minorEastAsia" w:hAnsi="Times"/>
-        </w:rPr>
-        <w:t>Lienin</w:t>
-      </w:r>
-      <w:proofErr w:type="spellEnd"/>
-      <w:r>
-        <w:rPr>
-          <w:rFonts w:ascii="Times" w:eastAsiaTheme="minorEastAsia" w:hAnsi="Times"/>
-        </w:rPr>
-        <w:t xml:space="preserve"> et al, 1998 </w:t>
+        <w:t xml:space="preserve">by Lienin et al, 1998 </w:t>
       </w:r>
       <w:r>
         <w:rPr>
@@ -11274,16 +11214,8 @@
         <w:rPr>
           <w:rFonts w:ascii="Times" w:eastAsiaTheme="minorEastAsia" w:hAnsi="Times"/>
         </w:rPr>
-        <w:t xml:space="preserve">Here, we have taken the same definition of these principal axes as in </w:t>
-      </w:r>
-      <w:proofErr w:type="spellStart"/>
-      <w:r>
-        <w:rPr>
-          <w:rFonts w:ascii="Times" w:eastAsiaTheme="minorEastAsia" w:hAnsi="Times"/>
-        </w:rPr>
-        <w:t>Lienin</w:t>
-      </w:r>
-      <w:proofErr w:type="spellEnd"/>
+        <w:t>Here, we have taken the same definition of these principal axes as in Lienin</w:t>
+      </w:r>
       <w:r>
         <w:rPr>
           <w:rFonts w:ascii="Times" w:eastAsiaTheme="minorEastAsia" w:hAnsi="Times"/>
@@ -13683,21 +13615,7 @@
         <w:rPr>
           <w:rFonts w:ascii="Times" w:eastAsiaTheme="minorEastAsia" w:hAnsi="Times"/>
         </w:rPr>
-        <w:t xml:space="preserve">For the temperature dependent </w:t>
-      </w:r>
-      <w:proofErr w:type="gramStart"/>
-      <w:r>
-        <w:rPr>
-          <w:rFonts w:ascii="Times" w:eastAsiaTheme="minorEastAsia" w:hAnsi="Times"/>
-        </w:rPr>
-        <w:t>models</w:t>
-      </w:r>
-      <w:proofErr w:type="gramEnd"/>
-      <w:r>
-        <w:rPr>
-          <w:rFonts w:ascii="Times" w:eastAsiaTheme="minorEastAsia" w:hAnsi="Times"/>
-        </w:rPr>
-        <w:t xml:space="preserve"> we assumed that the timescales of motion would be time dependent according to the Arrhenius equation</w:t>
+        <w:t>For the temperature dependent models we assumed that the timescales of motion would be time dependent according to the Arrhenius equation</w:t>
       </w:r>
       <w:r>
         <w:rPr>
@@ -13889,27 +13807,19 @@
         <w:rPr>
           <w:rFonts w:ascii="Times" w:eastAsiaTheme="minorEastAsia" w:hAnsi="Times"/>
         </w:rPr>
-        <w:t xml:space="preserve">Using the parameters obtained from the dynamics model fitting described above we determined the form of the correlation functions for these motions. For Simple Model Free analysis, the correlation functions were plotted according </w:t>
-      </w:r>
-      <w:proofErr w:type="gramStart"/>
-      <w:r>
-        <w:rPr>
-          <w:rFonts w:ascii="Times" w:eastAsiaTheme="minorEastAsia" w:hAnsi="Times"/>
-        </w:rPr>
-        <w:t>to</w:t>
-      </w:r>
-      <w:r>
-        <w:rPr>
-          <w:rFonts w:ascii="Times" w:eastAsiaTheme="minorEastAsia" w:hAnsi="Times"/>
-        </w:rPr>
-        <w:t>{</w:t>
-      </w:r>
-      <w:proofErr w:type="gramEnd"/>
-      <w:r>
-        <w:rPr>
-          <w:rFonts w:ascii="Times" w:eastAsiaTheme="minorEastAsia" w:hAnsi="Times"/>
-        </w:rPr>
-        <w:t>Lipari.1982}</w:t>
+        <w:t>Using the parameters obtained from the dynamics model fitting described above we determined the form of the correlation functions for these motions. For Simple Model Free analysis, the correlation functions were plotted according to</w:t>
+      </w:r>
+      <w:r>
+        <w:rPr>
+          <w:rFonts w:ascii="Times" w:eastAsiaTheme="minorEastAsia" w:hAnsi="Times"/>
+        </w:rPr>
+        <w:t xml:space="preserve"> </w:t>
+      </w:r>
+      <w:r>
+        <w:rPr>
+          <w:rFonts w:ascii="Times" w:eastAsiaTheme="minorEastAsia" w:hAnsi="Times"/>
+        </w:rPr>
+        <w:t>{Lipari.1982}</w:t>
       </w:r>
       <w:r>
         <w:rPr>
@@ -14132,27 +14042,19 @@
           <w:rFonts w:ascii="Times" w:eastAsiaTheme="minorEastAsia" w:hAnsi="Times"/>
         </w:rPr>
         <w:lastRenderedPageBreak/>
-        <w:t xml:space="preserve">For Extended Model Free, the following form was </w:t>
-      </w:r>
-      <w:proofErr w:type="gramStart"/>
-      <w:r>
-        <w:rPr>
-          <w:rFonts w:ascii="Times" w:eastAsiaTheme="minorEastAsia" w:hAnsi="Times"/>
-        </w:rPr>
-        <w:t>used</w:t>
-      </w:r>
-      <w:r>
-        <w:rPr>
-          <w:rFonts w:ascii="Times" w:eastAsiaTheme="minorEastAsia" w:hAnsi="Times"/>
-        </w:rPr>
-        <w:t>{</w:t>
-      </w:r>
-      <w:proofErr w:type="gramEnd"/>
-      <w:r>
-        <w:rPr>
-          <w:rFonts w:ascii="Times" w:eastAsiaTheme="minorEastAsia" w:hAnsi="Times"/>
-        </w:rPr>
-        <w:t>Clore.1990}</w:t>
+        <w:t>For Extended Model Free, the following form was used</w:t>
+      </w:r>
+      <w:r>
+        <w:rPr>
+          <w:rFonts w:ascii="Times" w:eastAsiaTheme="minorEastAsia" w:hAnsi="Times"/>
+        </w:rPr>
+        <w:t xml:space="preserve"> </w:t>
+      </w:r>
+      <w:r>
+        <w:rPr>
+          <w:rFonts w:ascii="Times" w:eastAsiaTheme="minorEastAsia" w:hAnsi="Times"/>
+        </w:rPr>
+        <w:t>{Clore.1990}</w:t>
       </w:r>
       <w:r>
         <w:rPr>
@@ -14620,7 +14522,6 @@
         </w:rPr>
         <w:t xml:space="preserve">The coordinates of the X-ray structure of GB1 (PDB:2gi9) were taken as a starting conformation. A unit cell containing 4 GB1 molecules was created using the AMBER MD </w:t>
       </w:r>
-      <w:proofErr w:type="spellStart"/>
       <w:r>
         <w:rPr>
           <w:rFonts w:ascii="Times" w:eastAsiaTheme="minorEastAsia" w:hAnsi="Times"/>
@@ -14629,14 +14530,12 @@
         </w:rPr>
         <w:t>UnitCell</w:t>
       </w:r>
-      <w:proofErr w:type="spellEnd"/>
       <w:r>
         <w:rPr>
           <w:rFonts w:ascii="Times" w:eastAsiaTheme="minorEastAsia" w:hAnsi="Times"/>
         </w:rPr>
         <w:t xml:space="preserve"> utility, which was propagated by </w:t>
       </w:r>
-      <w:proofErr w:type="spellStart"/>
       <w:r>
         <w:rPr>
           <w:rFonts w:ascii="Times" w:eastAsiaTheme="minorEastAsia" w:hAnsi="Times"/>
@@ -14645,7 +14544,6 @@
         </w:rPr>
         <w:t>PropPDB</w:t>
       </w:r>
-      <w:proofErr w:type="spellEnd"/>
       <w:r>
         <w:rPr>
           <w:rFonts w:ascii="Times" w:eastAsiaTheme="minorEastAsia" w:hAnsi="Times"/>
@@ -14678,7 +14576,6 @@
         </w:rPr>
         <w:t xml:space="preserve"> counter ions were added using </w:t>
       </w:r>
-      <w:proofErr w:type="spellStart"/>
       <w:r>
         <w:rPr>
           <w:rFonts w:ascii="Times" w:eastAsiaTheme="minorEastAsia" w:hAnsi="Times"/>
@@ -14687,38 +14584,77 @@
         </w:rPr>
         <w:t>AddToBox</w:t>
       </w:r>
-      <w:proofErr w:type="spellEnd"/>
-      <w:r>
-        <w:rPr>
-          <w:rFonts w:ascii="Times" w:eastAsiaTheme="minorEastAsia" w:hAnsi="Times"/>
-        </w:rPr>
-        <w:t xml:space="preserve">, along with 108 MPD and 648 IPA </w:t>
-      </w:r>
-      <w:proofErr w:type="spellStart"/>
-      <w:r>
-        <w:rPr>
-          <w:rFonts w:ascii="Times" w:eastAsiaTheme="minorEastAsia" w:hAnsi="Times"/>
-        </w:rPr>
-        <w:t>cocrystallising</w:t>
-      </w:r>
-      <w:proofErr w:type="spellEnd"/>
-      <w:r>
-        <w:rPr>
-          <w:rFonts w:ascii="Times" w:eastAsiaTheme="minorEastAsia" w:hAnsi="Times"/>
-        </w:rPr>
-        <w:t xml:space="preserve"> ligands. Finally, 12852 water molecules were added to the box.</w:t>
-      </w:r>
-      <w:r>
-        <w:rPr>
-          <w:rFonts w:ascii="Times" w:eastAsiaTheme="minorEastAsia" w:hAnsi="Times"/>
-        </w:rPr>
-        <w:t xml:space="preserve"> This was then charge balanced by addition of sodium ions, to give an overall box size of 75.591 Ang x 107.152 Ang x 150.822 Ang.</w:t>
-      </w:r>
-      <w:r>
-        <w:rPr>
-          <w:rFonts w:ascii="Times" w:eastAsiaTheme="minorEastAsia" w:hAnsi="Times"/>
-        </w:rPr>
-        <w:t xml:space="preserve"> The ff14SB{Maier.2015} forcefield was used for the GB1 proteins, while TIP3P was used for water and GAFF for the cocrystals.</w:t>
+      <w:r>
+        <w:rPr>
+          <w:rFonts w:ascii="Times" w:eastAsiaTheme="minorEastAsia" w:hAnsi="Times"/>
+        </w:rPr>
+        <w:t>, along with 108 MPD and 648 IPA cocrystallising ligands. Finally, 12852 water molecules were added to the box.</w:t>
+      </w:r>
+      <w:r>
+        <w:rPr>
+          <w:rFonts w:ascii="Times" w:eastAsiaTheme="minorEastAsia" w:hAnsi="Times"/>
+        </w:rPr>
+        <w:t xml:space="preserve"> This was then charge balanced by addition of sodium ions, to give an overall box size of 75.591 </w:t>
+      </w:r>
+      <w:r>
+        <w:rPr>
+          <w:rFonts w:ascii="Times" w:eastAsiaTheme="minorEastAsia" w:hAnsi="Times"/>
+        </w:rPr>
+        <w:t>Å</w:t>
+      </w:r>
+      <w:r>
+        <w:rPr>
+          <w:rFonts w:ascii="Times" w:eastAsiaTheme="minorEastAsia" w:hAnsi="Times"/>
+        </w:rPr>
+        <w:t xml:space="preserve"> x 107.152 </w:t>
+      </w:r>
+      <w:r>
+        <w:rPr>
+          <w:rFonts w:ascii="Times" w:eastAsiaTheme="minorEastAsia" w:hAnsi="Times"/>
+        </w:rPr>
+        <w:t>Å</w:t>
+      </w:r>
+      <w:r>
+        <w:rPr>
+          <w:rFonts w:ascii="Times" w:eastAsiaTheme="minorEastAsia" w:hAnsi="Times"/>
+        </w:rPr>
+        <w:t xml:space="preserve"> </w:t>
+      </w:r>
+      <w:r>
+        <w:rPr>
+          <w:rFonts w:ascii="Times" w:eastAsiaTheme="minorEastAsia" w:hAnsi="Times"/>
+        </w:rPr>
+        <w:t xml:space="preserve">x 150.822 </w:t>
+      </w:r>
+      <w:r>
+        <w:rPr>
+          <w:rFonts w:ascii="Times" w:eastAsiaTheme="minorEastAsia" w:hAnsi="Times"/>
+        </w:rPr>
+        <w:t>Å</w:t>
+      </w:r>
+      <w:r>
+        <w:rPr>
+          <w:rFonts w:ascii="Times" w:eastAsiaTheme="minorEastAsia" w:hAnsi="Times"/>
+        </w:rPr>
+        <w:t>.</w:t>
+      </w:r>
+      <w:r>
+        <w:rPr>
+          <w:rFonts w:ascii="Times" w:eastAsiaTheme="minorEastAsia" w:hAnsi="Times"/>
+        </w:rPr>
+        <w:t xml:space="preserve"> The ff14SB</w:t>
+      </w:r>
+      <w:r>
+        <w:rPr>
+          <w:rFonts w:ascii="Times" w:eastAsiaTheme="minorEastAsia" w:hAnsi="Times"/>
+        </w:rPr>
+        <w:t xml:space="preserve"> </w:t>
+      </w:r>
+      <w:r>
+        <w:rPr>
+          <w:rFonts w:ascii="Times" w:eastAsiaTheme="minorEastAsia" w:hAnsi="Times"/>
+        </w:rPr>
+        <w:t>{Maier.2015} forcefield was used for the GB1 proteins, while TIP3P was used for water and GAFF for the cocrystals.</w:t>
       </w:r>
     </w:p>
     <w:p>
@@ -14732,21 +14668,7 @@
         <w:rPr>
           <w:rFonts w:ascii="Times" w:eastAsiaTheme="minorEastAsia" w:hAnsi="Times"/>
         </w:rPr>
-        <w:t xml:space="preserve">The system was heated to 300 K and allowed to equilibrate for 25 </w:t>
-      </w:r>
-      <w:proofErr w:type="spellStart"/>
-      <w:r>
-        <w:rPr>
-          <w:rFonts w:ascii="Times" w:eastAsiaTheme="minorEastAsia" w:hAnsi="Times"/>
-        </w:rPr>
-        <w:t>ps</w:t>
-      </w:r>
-      <w:proofErr w:type="spellEnd"/>
-      <w:r>
-        <w:rPr>
-          <w:rFonts w:ascii="Times" w:eastAsiaTheme="minorEastAsia" w:hAnsi="Times"/>
-        </w:rPr>
-        <w:t xml:space="preserve"> with a timestep of 0.5 fs. The system was then simulated for a full 1 </w:t>
+        <w:t xml:space="preserve">The system was heated to 300 K and allowed to equilibrate for 25 ps with a timestep of 0.5 fs. The system was then simulated for a full 1 </w:t>
       </w:r>
       <m:oMath>
         <m:r>
@@ -14760,21 +14682,31 @@
         <w:rPr>
           <w:rFonts w:ascii="Times" w:eastAsiaTheme="minorEastAsia" w:hAnsi="Times"/>
         </w:rPr>
-        <w:t xml:space="preserve">s run with a 2 fs timestep and a cut off of 11 Ang for </w:t>
-      </w:r>
-      <w:proofErr w:type="spellStart"/>
-      <w:r>
-        <w:rPr>
-          <w:rFonts w:ascii="Times" w:eastAsiaTheme="minorEastAsia" w:hAnsi="Times"/>
-        </w:rPr>
-        <w:t>non bonded</w:t>
-      </w:r>
-      <w:proofErr w:type="spellEnd"/>
-      <w:r>
-        <w:rPr>
-          <w:rFonts w:ascii="Times" w:eastAsiaTheme="minorEastAsia" w:hAnsi="Times"/>
-        </w:rPr>
-        <w:t xml:space="preserve"> interactions.</w:t>
+        <w:t xml:space="preserve">s run with a 2 fs timestep and a cut off of 11 </w:t>
+      </w:r>
+      <w:r>
+        <w:rPr>
+          <w:rFonts w:ascii="Times" w:eastAsiaTheme="minorEastAsia" w:hAnsi="Times"/>
+        </w:rPr>
+        <w:t>Å</w:t>
+      </w:r>
+      <w:r>
+        <w:rPr>
+          <w:rFonts w:ascii="Times" w:eastAsiaTheme="minorEastAsia" w:hAnsi="Times"/>
+        </w:rPr>
+        <w:t xml:space="preserve"> for non</w:t>
+      </w:r>
+      <w:r>
+        <w:rPr>
+          <w:rFonts w:ascii="Times" w:eastAsiaTheme="minorEastAsia" w:hAnsi="Times"/>
+        </w:rPr>
+        <w:t>-</w:t>
+      </w:r>
+      <w:r>
+        <w:rPr>
+          <w:rFonts w:ascii="Times" w:eastAsiaTheme="minorEastAsia" w:hAnsi="Times"/>
+        </w:rPr>
+        <w:t>bonded interactions.</w:t>
       </w:r>
       <w:r>
         <w:rPr>
@@ -14792,27 +14724,13 @@
         <w:rPr>
           <w:rFonts w:ascii="Times" w:eastAsiaTheme="minorEastAsia" w:hAnsi="Times"/>
         </w:rPr>
-        <w:t xml:space="preserve">hermostat, and the SHAKE </w:t>
-      </w:r>
-      <w:proofErr w:type="gramStart"/>
-      <w:r>
-        <w:rPr>
-          <w:rFonts w:ascii="Times" w:eastAsiaTheme="minorEastAsia" w:hAnsi="Times"/>
-        </w:rPr>
-        <w:t>algorithm</w:t>
-      </w:r>
-      <w:r>
-        <w:rPr>
-          <w:rFonts w:ascii="Times" w:eastAsiaTheme="minorEastAsia" w:hAnsi="Times"/>
-        </w:rPr>
-        <w:t>{</w:t>
-      </w:r>
-      <w:proofErr w:type="gramEnd"/>
-      <w:r>
-        <w:rPr>
-          <w:rFonts w:ascii="Times" w:eastAsiaTheme="minorEastAsia" w:hAnsi="Times"/>
-        </w:rPr>
-        <w:t>Ryckaert.1977}</w:t>
+        <w:t>hermostat, and the SHAKE algorithm</w:t>
+      </w:r>
+      <w:r>
+        <w:rPr>
+          <w:rFonts w:ascii="Times" w:eastAsiaTheme="minorEastAsia" w:hAnsi="Times"/>
+        </w:rPr>
+        <w:t>{Ryckaert.1977}</w:t>
       </w:r>
       <w:r>
         <w:rPr>
@@ -14848,8 +14766,6 @@
         </w:rPr>
         <w:t xml:space="preserve">for each of the 108 GB1 molecules simulated in the following manner. </w:t>
       </w:r>
-      <w:proofErr w:type="spellStart"/>
-      <w:proofErr w:type="gramStart"/>
       <w:r>
         <w:rPr>
           <w:rFonts w:ascii="Times" w:eastAsiaTheme="minorEastAsia" w:hAnsi="Times"/>
@@ -14858,23 +14774,13 @@
         </w:rPr>
         <w:t>Pytraj</w:t>
       </w:r>
-      <w:proofErr w:type="spellEnd"/>
       <w:r>
         <w:rPr>
           <w:rFonts w:ascii="Times" w:eastAsiaTheme="minorEastAsia" w:hAnsi="Times"/>
           <w:i/>
           <w:iCs/>
         </w:rPr>
-        <w:t>{</w:t>
-      </w:r>
-      <w:proofErr w:type="gramEnd"/>
-      <w:r>
-        <w:rPr>
-          <w:rFonts w:ascii="Times" w:eastAsiaTheme="minorEastAsia" w:hAnsi="Times"/>
-          <w:i/>
-          <w:iCs/>
-        </w:rPr>
-        <w:t>Nguyen.2016}</w:t>
+        <w:t>{Nguyen.2016}</w:t>
       </w:r>
       <w:r>
         <w:rPr>
@@ -15285,63 +15191,7 @@
         <w:rPr>
           <w:rFonts w:ascii="Calibri" w:hAnsi="Calibri" w:cs="Calibri"/>
         </w:rPr>
-        <w:t xml:space="preserve">(see </w:t>
-      </w:r>
-      <w:proofErr w:type="spellStart"/>
-      <w:r>
-        <w:rPr>
-          <w:rFonts w:ascii="Calibri" w:hAnsi="Calibri" w:cs="Calibri"/>
-        </w:rPr>
-        <w:t>chisq.c</w:t>
-      </w:r>
-      <w:proofErr w:type="spellEnd"/>
-      <w:r>
-        <w:rPr>
-          <w:rFonts w:ascii="Calibri" w:hAnsi="Calibri" w:cs="Calibri"/>
-        </w:rPr>
-        <w:t xml:space="preserve"> lines 34-211, </w:t>
-      </w:r>
-      <w:proofErr w:type="spellStart"/>
-      <w:r>
-        <w:rPr>
-          <w:rFonts w:ascii="Calibri" w:hAnsi="Calibri" w:cs="Calibri"/>
-        </w:rPr>
-        <w:t>main.c</w:t>
-      </w:r>
-      <w:proofErr w:type="spellEnd"/>
-      <w:r>
-        <w:rPr>
-          <w:rFonts w:ascii="Calibri" w:hAnsi="Calibri" w:cs="Calibri"/>
-        </w:rPr>
-        <w:t xml:space="preserve"> 135-204. I’ve omitted theta and phi for the orientation variation for now.). </w:t>
-      </w:r>
-      <w:proofErr w:type="spellStart"/>
-      <w:r>
-        <w:rPr>
-          <w:rFonts w:ascii="Calibri" w:hAnsi="Calibri" w:cs="Calibri"/>
-        </w:rPr>
-        <w:t>crosen.c</w:t>
-      </w:r>
-      <w:proofErr w:type="spellEnd"/>
-      <w:r>
-        <w:rPr>
-          <w:rFonts w:ascii="Calibri" w:hAnsi="Calibri" w:cs="Calibri"/>
-        </w:rPr>
-        <w:t xml:space="preserve"> includes </w:t>
-      </w:r>
-      <w:proofErr w:type="spellStart"/>
-      <w:r>
-        <w:rPr>
-          <w:rFonts w:ascii="Calibri" w:hAnsi="Calibri" w:cs="Calibri"/>
-        </w:rPr>
-        <w:t>Nelder</w:t>
-      </w:r>
-      <w:proofErr w:type="spellEnd"/>
-      <w:r>
-        <w:rPr>
-          <w:rFonts w:ascii="Calibri" w:hAnsi="Calibri" w:cs="Calibri"/>
-        </w:rPr>
-        <w:t>-Mead method</w:t>
+        <w:t>(see chisq.c lines 34-211, main.c 135-204. I’ve omitted theta and phi for the orientation variation for now.). crosen.c includes Nelder-Mead method</w:t>
       </w:r>
       <w:r>
         <w:rPr>
@@ -15368,15 +15218,7 @@
         <w:footnoteRef/>
       </w:r>
       <w:r>
-        <w:t xml:space="preserve"> See </w:t>
-      </w:r>
-      <w:proofErr w:type="spellStart"/>
-      <w:r>
-        <w:t>chisq.c</w:t>
-      </w:r>
-      <w:proofErr w:type="spellEnd"/>
-      <w:r>
-        <w:t xml:space="preserve"> lines 246-248 for relaxation data fitting, and lines 254-288 for order parameter fitting</w:t>
+        <w:t xml:space="preserve"> See chisq.c lines 246-248 for relaxation data fitting, and lines 254-288 for order parameter fitting</w:t>
       </w:r>
     </w:p>
   </w:footnote>
@@ -15392,39 +15234,7 @@
         <w:footnoteRef/>
       </w:r>
       <w:r>
-        <w:t xml:space="preserve"> </w:t>
-      </w:r>
-      <w:proofErr w:type="spellStart"/>
-      <w:r>
-        <w:t>Errors.c</w:t>
-      </w:r>
-      <w:proofErr w:type="spellEnd"/>
-      <w:r>
-        <w:t xml:space="preserve"> lines 26-35 for the Box-Muller method, 48-60 for standard deviation calculation. Errors calculated in </w:t>
-      </w:r>
-      <w:proofErr w:type="spellStart"/>
-      <w:r>
-        <w:t>calc_</w:t>
-      </w:r>
-      <w:proofErr w:type="gramStart"/>
-      <w:r>
-        <w:t>errors</w:t>
-      </w:r>
-      <w:proofErr w:type="spellEnd"/>
-      <w:r>
-        <w:t>(</w:t>
-      </w:r>
-      <w:proofErr w:type="gramEnd"/>
-      <w:r>
-        <w:t xml:space="preserve">). Back calculation of rates is line 131, adding error is done 132. Simplex performed 141. Statistics and output done </w:t>
-      </w:r>
-      <w:proofErr w:type="spellStart"/>
-      <w:r>
-        <w:t>main.c</w:t>
-      </w:r>
-      <w:proofErr w:type="spellEnd"/>
-      <w:r>
-        <w:t xml:space="preserve"> lines 457-460.</w:t>
+        <w:t xml:space="preserve"> Errors.c lines 26-35 for the Box-Muller method, 48-60 for standard deviation calculation. Errors calculated in calc_errors(). Back calculation of rates is line 131, adding error is done 132. Simplex performed 141. Statistics and output done main.c lines 457-460.</w:t>
       </w:r>
     </w:p>
   </w:footnote>
@@ -15440,15 +15250,7 @@
         <w:footnoteRef/>
       </w:r>
       <w:r>
-        <w:t xml:space="preserve"> </w:t>
-      </w:r>
-      <w:proofErr w:type="spellStart"/>
-      <w:r>
-        <w:t>Smf.c</w:t>
-      </w:r>
-      <w:proofErr w:type="spellEnd"/>
-      <w:r>
-        <w:t>, lines 15-18</w:t>
+        <w:t xml:space="preserve"> Smf.c, lines 15-18</w:t>
       </w:r>
     </w:p>
   </w:footnote>
@@ -15464,15 +15266,7 @@
         <w:footnoteRef/>
       </w:r>
       <w:r>
-        <w:t xml:space="preserve"> </w:t>
-      </w:r>
-      <w:proofErr w:type="spellStart"/>
-      <w:r>
-        <w:t>Smf.c</w:t>
-      </w:r>
-      <w:proofErr w:type="spellEnd"/>
-      <w:r>
-        <w:t>, SMF_Dipolar_R1 33-40</w:t>
+        <w:t xml:space="preserve"> Smf.c, SMF_Dipolar_R1 33-40</w:t>
       </w:r>
     </w:p>
   </w:footnote>
@@ -15488,23 +15282,7 @@
         <w:footnoteRef/>
       </w:r>
       <w:r>
-        <w:t xml:space="preserve"> </w:t>
-      </w:r>
-      <w:proofErr w:type="spellStart"/>
-      <w:r>
-        <w:t>Smf.c</w:t>
-      </w:r>
-      <w:proofErr w:type="spellEnd"/>
-      <w:r>
-        <w:t xml:space="preserve"> </w:t>
-      </w:r>
-      <w:proofErr w:type="spellStart"/>
-      <w:r>
-        <w:t>eg</w:t>
-      </w:r>
-      <w:proofErr w:type="spellEnd"/>
-      <w:r>
-        <w:t xml:space="preserve"> 123-125</w:t>
+        <w:t xml:space="preserve"> Smf.c eg 123-125</w:t>
       </w:r>
     </w:p>
   </w:footnote>
@@ -15520,29 +15298,8 @@
         <w:footnoteRef/>
       </w:r>
       <w:r>
-        <w:t xml:space="preserve"> This is J0sum, </w:t>
-      </w:r>
-      <w:proofErr w:type="spellStart"/>
-      <w:r>
-        <w:t>eg</w:t>
-      </w:r>
-      <w:proofErr w:type="spellEnd"/>
-      <w:r>
-        <w:t xml:space="preserve"> 177-181 in </w:t>
-      </w:r>
-      <w:proofErr w:type="spellStart"/>
-      <w:r>
-        <w:t>smf.c</w:t>
-      </w:r>
-      <w:proofErr w:type="spellEnd"/>
-      <w:r>
-        <w:t xml:space="preserve"> and 203-207 in </w:t>
-      </w:r>
-      <w:proofErr w:type="spellStart"/>
-      <w:r>
-        <w:t>emf.c</w:t>
-      </w:r>
-      <w:proofErr w:type="spellEnd"/>
+        <w:t xml:space="preserve"> This is J0sum, eg 177-181 in smf.c and 203-207 in emf.c</w:t>
+      </w:r>
     </w:p>
   </w:footnote>
   <w:footnote w:id="8">
@@ -15557,23 +15314,7 @@
         <w:footnoteRef/>
       </w:r>
       <w:r>
-        <w:t xml:space="preserve"> </w:t>
-      </w:r>
-      <w:proofErr w:type="spellStart"/>
-      <w:r>
-        <w:t>Smf.c</w:t>
-      </w:r>
-      <w:proofErr w:type="spellEnd"/>
-      <w:r>
-        <w:t xml:space="preserve"> 58-65, </w:t>
-      </w:r>
-      <w:proofErr w:type="spellStart"/>
-      <w:r>
-        <w:t>emf.c</w:t>
-      </w:r>
-      <w:proofErr w:type="spellEnd"/>
-      <w:r>
-        <w:t xml:space="preserve"> 81-88.</w:t>
+        <w:t xml:space="preserve"> Smf.c 58-65, emf.c 81-88.</w:t>
       </w:r>
     </w:p>
   </w:footnote>
@@ -15589,23 +15330,7 @@
         <w:footnoteRef/>
       </w:r>
       <w:r>
-        <w:t xml:space="preserve"> </w:t>
-      </w:r>
-      <w:proofErr w:type="spellStart"/>
-      <w:r>
-        <w:t>Smf.c</w:t>
-      </w:r>
-      <w:proofErr w:type="spellEnd"/>
-      <w:r>
-        <w:t xml:space="preserve"> 205-207 and </w:t>
-      </w:r>
-      <w:proofErr w:type="spellStart"/>
-      <w:r>
-        <w:t>emf.c</w:t>
-      </w:r>
-      <w:proofErr w:type="spellEnd"/>
-      <w:r>
-        <w:t xml:space="preserve"> 231-233.</w:t>
+        <w:t xml:space="preserve"> Smf.c 205-207 and emf.c 231-233.</w:t>
       </w:r>
     </w:p>
   </w:footnote>
@@ -15621,15 +15346,7 @@
         <w:footnoteRef/>
       </w:r>
       <w:r>
-        <w:t xml:space="preserve"> </w:t>
-      </w:r>
-      <w:proofErr w:type="spellStart"/>
-      <w:r>
-        <w:t>Emf.c</w:t>
-      </w:r>
-      <w:proofErr w:type="spellEnd"/>
-      <w:r>
-        <w:t xml:space="preserve"> 14-24.</w:t>
+        <w:t xml:space="preserve"> Emf.c 14-24.</w:t>
       </w:r>
     </w:p>
   </w:footnote>
@@ -15645,23 +15362,7 @@
         <w:footnoteRef/>
       </w:r>
       <w:r>
-        <w:t xml:space="preserve"> The case for autocorrelated is just J0_EMF, </w:t>
-      </w:r>
-      <w:proofErr w:type="spellStart"/>
-      <w:r>
-        <w:t>emf.c</w:t>
-      </w:r>
-      <w:proofErr w:type="spellEnd"/>
-      <w:r>
-        <w:t xml:space="preserve"> 14-24. The cross correlate is </w:t>
-      </w:r>
-      <w:proofErr w:type="spellStart"/>
-      <w:r>
-        <w:t>emf.c</w:t>
-      </w:r>
-      <w:proofErr w:type="spellEnd"/>
-      <w:r>
-        <w:t xml:space="preserve"> 30-40.</w:t>
+        <w:t xml:space="preserve"> The case for autocorrelated is just J0_EMF, emf.c 14-24. The cross correlate is emf.c 30-40.</w:t>
       </w:r>
     </w:p>
   </w:footnote>
@@ -15677,28 +15378,7 @@
         <w:footnoteRef/>
       </w:r>
       <w:r>
-        <w:t xml:space="preserve"> </w:t>
-      </w:r>
-      <w:proofErr w:type="spellStart"/>
-      <w:r>
-        <w:t>Gaf.c</w:t>
-      </w:r>
-      <w:proofErr w:type="spellEnd"/>
-      <w:r>
-        <w:t xml:space="preserve"> 103-177. Note I’ve messed it around a bit. The individual terms of the exponential are calculated once per loop, and I’ve considered that the Y2m components have no real components and so if we’re selecting for real order parameters we can ignore any cases where (-</w:t>
-      </w:r>
-      <w:proofErr w:type="spellStart"/>
-      <w:proofErr w:type="gramStart"/>
-      <w:r>
-        <w:t>i</w:t>
-      </w:r>
-      <w:proofErr w:type="spellEnd"/>
-      <w:r>
-        <w:t>)^</w:t>
-      </w:r>
-      <w:proofErr w:type="gramEnd"/>
-      <w:r>
-        <w:t>(k-k’) is imaginary.</w:t>
+        <w:t xml:space="preserve"> Gaf.c 103-177. Note I’ve messed it around a bit. The individual terms of the exponential are calculated once per loop, and I’ve considered that the Y2m components have no real components and so if we’re selecting for real order parameters we can ignore any cases where (-i)^(k-k’) is imaginary.</w:t>
       </w:r>
     </w:p>
   </w:footnote>
@@ -15714,15 +15394,7 @@
         <w:footnoteRef/>
       </w:r>
       <w:r>
-        <w:t xml:space="preserve"> </w:t>
-      </w:r>
-      <w:proofErr w:type="spellStart"/>
-      <w:r>
-        <w:t>Gaf.c</w:t>
-      </w:r>
-      <w:proofErr w:type="spellEnd"/>
-      <w:r>
-        <w:t>, 248-256, 416-422.</w:t>
+        <w:t xml:space="preserve"> Gaf.c, 248-256, 416-422.</w:t>
       </w:r>
     </w:p>
   </w:footnote>
@@ -15738,15 +15410,7 @@
         <w:footnoteRef/>
       </w:r>
       <w:r>
-        <w:t xml:space="preserve"> </w:t>
-      </w:r>
-      <w:proofErr w:type="spellStart"/>
-      <w:r>
-        <w:t>Gaf.c</w:t>
-      </w:r>
-      <w:proofErr w:type="spellEnd"/>
-      <w:r>
-        <w:t>, 36-60 implements each summation, then 333-336 and 501-503.</w:t>
+        <w:t xml:space="preserve"> Gaf.c, 36-60 implements each summation, then 333-336 and 501-503.</w:t>
       </w:r>
     </w:p>
   </w:footnote>
@@ -15762,23 +15426,7 @@
         <w:footnoteRef/>
       </w:r>
       <w:r>
-        <w:t xml:space="preserve"> </w:t>
-      </w:r>
-      <w:proofErr w:type="spellStart"/>
-      <w:r>
-        <w:t>eg</w:t>
-      </w:r>
-      <w:proofErr w:type="spellEnd"/>
-      <w:r>
-        <w:t xml:space="preserve"> </w:t>
-      </w:r>
-      <w:proofErr w:type="spellStart"/>
-      <w:r>
-        <w:t>chisq.c</w:t>
-      </w:r>
-      <w:proofErr w:type="spellEnd"/>
-      <w:r>
-        <w:t xml:space="preserve"> 46, 82-83, 128-129, 172-173.</w:t>
+        <w:t xml:space="preserve"> eg chisq.c 46, 82-83, 128-129, 172-173.</w:t>
       </w:r>
     </w:p>
   </w:footnote>
@@ -15794,15 +15442,7 @@
         <w:footnoteRef/>
       </w:r>
       <w:r>
-        <w:t xml:space="preserve"> </w:t>
-      </w:r>
-      <w:proofErr w:type="spellStart"/>
-      <w:r>
-        <w:t>Correlation.c</w:t>
-      </w:r>
-      <w:proofErr w:type="spellEnd"/>
-      <w:r>
-        <w:t>, 171-172</w:t>
+        <w:t xml:space="preserve"> Correlation.c, 171-172</w:t>
       </w:r>
     </w:p>
   </w:footnote>
@@ -15818,15 +15458,7 @@
         <w:footnoteRef/>
       </w:r>
       <w:r>
-        <w:t xml:space="preserve"> </w:t>
-      </w:r>
-      <w:proofErr w:type="spellStart"/>
-      <w:r>
-        <w:t>Correlation.c</w:t>
-      </w:r>
-      <w:proofErr w:type="spellEnd"/>
-      <w:r>
-        <w:t>, 134-136</w:t>
+        <w:t xml:space="preserve"> Correlation.c, 134-136</w:t>
       </w:r>
     </w:p>
   </w:footnote>

</xml_diff>